<commit_message>
Modificación de US: Realizar Pedido a Comercio Adherido
</commit_message>
<xml_diff>
--- a/RepositorioDeliverEat/Proyecto/ProductBacklog/UserStories/RealizarPedidoAComercioAdherido_UserStory.docx
+++ b/RepositorioDeliverEat/Proyecto/ProductBacklog/UserStories/RealizarPedidoAComercioAdherido_UserStory.docx
@@ -105,8 +105,6 @@
         </w:rPr>
         <w:t>: 5</w:t>
       </w:r>
-      <w:bookmarkStart w:id="0" w:name="_GoBack"/>
-      <w:bookmarkEnd w:id="0"/>
     </w:p>
     <w:p>
       <w:pPr>
@@ -189,103 +187,7 @@
               <w:rPr>
                 <w:lang w:val="es-ES"/>
               </w:rPr>
-              <w:t xml:space="preserve">Se pueden aplicar filtros según </w:t>
-            </w:r>
-            <w:r>
-              <w:rPr>
-                <w:lang w:val="es-ES"/>
-              </w:rPr>
-              <w:t>categoría de comercio (Comidas, Librería, etc</w:t>
-            </w:r>
-            <w:r>
-              <w:rPr>
-                <w:lang w:val="es-ES"/>
-              </w:rPr>
-              <w:t>.</w:t>
-            </w:r>
-            <w:r>
-              <w:rPr>
-                <w:lang w:val="es-ES"/>
-              </w:rPr>
-              <w:t>)</w:t>
-            </w:r>
-            <w:r>
-              <w:rPr>
-                <w:lang w:val="es-ES"/>
-              </w:rPr>
-              <w:t>, tiempo promedio de entrega</w:t>
-            </w:r>
-            <w:r>
-              <w:rPr>
-                <w:lang w:val="es-ES"/>
-              </w:rPr>
-              <w:t xml:space="preserve"> o hacer seguimiento del cadete por </w:t>
-            </w:r>
-            <w:r>
-              <w:rPr>
-                <w:lang w:val="es-ES"/>
-              </w:rPr>
-              <w:t>GPS</w:t>
-            </w:r>
-            <w:r>
-              <w:rPr>
-                <w:lang w:val="es-ES"/>
-              </w:rPr>
-              <w:t>.</w:t>
-            </w:r>
-          </w:p>
-          <w:p>
-            <w:pPr>
-              <w:pStyle w:val="Prrafodelista"/>
-              <w:numPr>
-                <w:ilvl w:val="0"/>
-                <w:numId w:val="1"/>
-              </w:numPr>
-              <w:rPr>
-                <w:lang w:val="es-ES"/>
-              </w:rPr>
-            </w:pPr>
-            <w:r>
-              <w:rPr>
-                <w:lang w:val="es-ES"/>
-              </w:rPr>
-              <w:t>Primero se debe seleccionar el Comercio Adherido antes de empezar a ver la carta.</w:t>
-            </w:r>
-          </w:p>
-          <w:p>
-            <w:pPr>
-              <w:pStyle w:val="Prrafodelista"/>
-              <w:numPr>
-                <w:ilvl w:val="0"/>
-                <w:numId w:val="1"/>
-              </w:numPr>
-              <w:rPr>
-                <w:lang w:val="es-ES"/>
-              </w:rPr>
-            </w:pPr>
-            <w:r>
-              <w:rPr>
-                <w:lang w:val="es-ES"/>
-              </w:rPr>
               <w:t>Existe un carrito de productos para ir poniendo y sacando productos antes de confirmar la compra.</w:t>
-            </w:r>
-          </w:p>
-          <w:p>
-            <w:pPr>
-              <w:pStyle w:val="Prrafodelista"/>
-              <w:numPr>
-                <w:ilvl w:val="0"/>
-                <w:numId w:val="1"/>
-              </w:numPr>
-              <w:rPr>
-                <w:lang w:val="es-ES"/>
-              </w:rPr>
-            </w:pPr>
-            <w:r>
-              <w:rPr>
-                <w:lang w:val="es-ES"/>
-              </w:rPr>
-              <w:t>El total de productos de la compra debe caber en la mochila del cadete.</w:t>
             </w:r>
           </w:p>
           <w:p>
@@ -370,7 +272,7 @@
               <w:rPr>
                 <w:lang w:val="es-ES"/>
               </w:rPr>
-              <w:t>Probar aplicar filtro de categoría de comercio y tiempo promedio de entrega a la vez. (Pasa)</w:t>
+              <w:t>Probar sacar mas de un producto del carrito de compras (pasa)</w:t>
             </w:r>
           </w:p>
           <w:p>
@@ -384,60 +286,8 @@
                 <w:lang w:val="es-ES"/>
               </w:rPr>
             </w:pPr>
-            <w:r>
-              <w:rPr>
-                <w:lang w:val="es-ES"/>
-              </w:rPr>
-              <w:t>Probar ver mas de una carta a la vez de distintos comercios (falla)</w:t>
-            </w:r>
-          </w:p>
-          <w:p>
-            <w:pPr>
-              <w:pStyle w:val="Prrafodelista"/>
-              <w:numPr>
-                <w:ilvl w:val="0"/>
-                <w:numId w:val="2"/>
-              </w:numPr>
-              <w:rPr>
-                <w:lang w:val="es-ES"/>
-              </w:rPr>
-            </w:pPr>
-            <w:r>
-              <w:rPr>
-                <w:lang w:val="es-ES"/>
-              </w:rPr>
-              <w:t>Probar sacar mas de un producto del carrito de compras (pasa)</w:t>
-            </w:r>
-          </w:p>
-          <w:p>
-            <w:pPr>
-              <w:pStyle w:val="Prrafodelista"/>
-              <w:numPr>
-                <w:ilvl w:val="0"/>
-                <w:numId w:val="2"/>
-              </w:numPr>
-              <w:rPr>
-                <w:lang w:val="es-ES"/>
-              </w:rPr>
-            </w:pPr>
-            <w:r>
-              <w:rPr>
-                <w:lang w:val="es-ES"/>
-              </w:rPr>
-              <w:t>Probar confirmar un pedido, el cual no entre en la mochila del cadete. (falla)</w:t>
-            </w:r>
-          </w:p>
-          <w:p>
-            <w:pPr>
-              <w:pStyle w:val="Prrafodelista"/>
-              <w:numPr>
-                <w:ilvl w:val="0"/>
-                <w:numId w:val="2"/>
-              </w:numPr>
-              <w:rPr>
-                <w:lang w:val="es-ES"/>
-              </w:rPr>
-            </w:pPr>
+            <w:bookmarkStart w:id="0" w:name="_GoBack"/>
+            <w:bookmarkEnd w:id="0"/>
             <w:r>
               <w:rPr>
                 <w:lang w:val="es-ES"/>

</xml_diff>